<commit_message>
Update style of table
</commit_message>
<xml_diff>
--- a/User Stories.docx
+++ b/User Stories.docx
@@ -4,7 +4,7 @@
   <w:body>
     <w:tbl>
       <w:tblPr>
-        <w:tblStyle w:val="TableGrid"/>
+        <w:tblStyle w:val="GridTable1Light"/>
         <w:tblW w:w="0" w:type="auto"/>
         <w:tblLook w:val="04A0" w:firstRow="1" w:lastRow="0" w:firstColumn="1" w:lastColumn="0" w:noHBand="0" w:noVBand="1"/>
       </w:tblPr>
@@ -15,8 +15,12 @@
         <w:gridCol w:w="2254"/>
       </w:tblGrid>
       <w:tr>
-        <w:tc>
-          <w:tcPr>
+        <w:trPr>
+          <w:cnfStyle w:val="100000000000" w:firstRow="1" w:lastRow="0" w:firstColumn="0" w:lastColumn="0" w:oddVBand="0" w:evenVBand="0" w:oddHBand="0" w:evenHBand="0" w:firstRowFirstColumn="0" w:firstRowLastColumn="0" w:lastRowFirstColumn="0" w:lastRowLastColumn="0"/>
+        </w:trPr>
+        <w:tc>
+          <w:tcPr>
+            <w:cnfStyle w:val="001000000000" w:firstRow="0" w:lastRow="0" w:firstColumn="1" w:lastColumn="0" w:oddVBand="0" w:evenVBand="0" w:oddHBand="0" w:evenHBand="0" w:firstRowFirstColumn="0" w:firstRowLastColumn="0" w:lastRowFirstColumn="0" w:lastRowLastColumn="0"/>
             <w:tcW w:w="2254" w:type="dxa"/>
           </w:tcPr>
           <w:p>
@@ -30,6 +34,9 @@
             <w:tcW w:w="2254" w:type="dxa"/>
           </w:tcPr>
           <w:p>
+            <w:pPr>
+              <w:cnfStyle w:val="100000000000" w:firstRow="1" w:lastRow="0" w:firstColumn="0" w:lastColumn="0" w:oddVBand="0" w:evenVBand="0" w:oddHBand="0" w:evenHBand="0" w:firstRowFirstColumn="0" w:firstRowLastColumn="0" w:lastRowFirstColumn="0" w:lastRowLastColumn="0"/>
+            </w:pPr>
             <w:r>
               <w:t>As a…</w:t>
             </w:r>
@@ -40,6 +47,9 @@
             <w:tcW w:w="2254" w:type="dxa"/>
           </w:tcPr>
           <w:p>
+            <w:pPr>
+              <w:cnfStyle w:val="100000000000" w:firstRow="1" w:lastRow="0" w:firstColumn="0" w:lastColumn="0" w:oddVBand="0" w:evenVBand="0" w:oddHBand="0" w:evenHBand="0" w:firstRowFirstColumn="0" w:firstRowLastColumn="0" w:lastRowFirstColumn="0" w:lastRowLastColumn="0"/>
+            </w:pPr>
             <w:r>
               <w:t>I want to…</w:t>
             </w:r>
@@ -50,6 +60,9 @@
             <w:tcW w:w="2254" w:type="dxa"/>
           </w:tcPr>
           <w:p>
+            <w:pPr>
+              <w:cnfStyle w:val="100000000000" w:firstRow="1" w:lastRow="0" w:firstColumn="0" w:lastColumn="0" w:oddVBand="0" w:evenVBand="0" w:oddHBand="0" w:evenHBand="0" w:firstRowFirstColumn="0" w:firstRowLastColumn="0" w:lastRowFirstColumn="0" w:lastRowLastColumn="0"/>
+            </w:pPr>
             <w:r>
               <w:t>So that I can…</w:t>
             </w:r>
@@ -59,6 +72,7 @@
       <w:tr>
         <w:tc>
           <w:tcPr>
+            <w:cnfStyle w:val="001000000000" w:firstRow="0" w:lastRow="0" w:firstColumn="1" w:lastColumn="0" w:oddVBand="0" w:evenVBand="0" w:oddHBand="0" w:evenHBand="0" w:firstRowFirstColumn="0" w:firstRowLastColumn="0" w:lastRowFirstColumn="0" w:lastRowLastColumn="0"/>
             <w:tcW w:w="2254" w:type="dxa"/>
           </w:tcPr>
           <w:p>
@@ -72,6 +86,9 @@
             <w:tcW w:w="2254" w:type="dxa"/>
           </w:tcPr>
           <w:p>
+            <w:pPr>
+              <w:cnfStyle w:val="000000000000" w:firstRow="0" w:lastRow="0" w:firstColumn="0" w:lastColumn="0" w:oddVBand="0" w:evenVBand="0" w:oddHBand="0" w:evenHBand="0" w:firstRowFirstColumn="0" w:firstRowLastColumn="0" w:lastRowFirstColumn="0" w:lastRowLastColumn="0"/>
+            </w:pPr>
             <w:r>
               <w:t>API user (developer)</w:t>
             </w:r>
@@ -82,6 +99,9 @@
             <w:tcW w:w="2254" w:type="dxa"/>
           </w:tcPr>
           <w:p>
+            <w:pPr>
+              <w:cnfStyle w:val="000000000000" w:firstRow="0" w:lastRow="0" w:firstColumn="0" w:lastColumn="0" w:oddVBand="0" w:evenVBand="0" w:oddHBand="0" w:evenHBand="0" w:firstRowFirstColumn="0" w:firstRowLastColumn="0" w:lastRowFirstColumn="0" w:lastRowLastColumn="0"/>
+            </w:pPr>
             <w:r>
               <w:t>Retrieve a list of all countries</w:t>
             </w:r>
@@ -92,6 +112,9 @@
             <w:tcW w:w="2254" w:type="dxa"/>
           </w:tcPr>
           <w:p>
+            <w:pPr>
+              <w:cnfStyle w:val="000000000000" w:firstRow="0" w:lastRow="0" w:firstColumn="0" w:lastColumn="0" w:oddVBand="0" w:evenVBand="0" w:oddHBand="0" w:evenHBand="0" w:firstRowFirstColumn="0" w:firstRowLastColumn="0" w:lastRowFirstColumn="0" w:lastRowLastColumn="0"/>
+            </w:pPr>
             <w:r>
               <w:t>View all country data in one API call</w:t>
             </w:r>
@@ -101,6 +124,7 @@
       <w:tr>
         <w:tc>
           <w:tcPr>
+            <w:cnfStyle w:val="001000000000" w:firstRow="0" w:lastRow="0" w:firstColumn="1" w:lastColumn="0" w:oddVBand="0" w:evenVBand="0" w:oddHBand="0" w:evenHBand="0" w:firstRowFirstColumn="0" w:firstRowLastColumn="0" w:lastRowFirstColumn="0" w:lastRowLastColumn="0"/>
             <w:tcW w:w="2254" w:type="dxa"/>
           </w:tcPr>
           <w:p>
@@ -114,6 +138,9 @@
             <w:tcW w:w="2254" w:type="dxa"/>
           </w:tcPr>
           <w:p>
+            <w:pPr>
+              <w:cnfStyle w:val="000000000000" w:firstRow="0" w:lastRow="0" w:firstColumn="0" w:lastColumn="0" w:oddVBand="0" w:evenVBand="0" w:oddHBand="0" w:evenHBand="0" w:firstRowFirstColumn="0" w:firstRowLastColumn="0" w:lastRowFirstColumn="0" w:lastRowLastColumn="0"/>
+            </w:pPr>
             <w:r>
               <w:t>API user</w:t>
             </w:r>
@@ -124,6 +151,9 @@
             <w:tcW w:w="2254" w:type="dxa"/>
           </w:tcPr>
           <w:p>
+            <w:pPr>
+              <w:cnfStyle w:val="000000000000" w:firstRow="0" w:lastRow="0" w:firstColumn="0" w:lastColumn="0" w:oddVBand="0" w:evenVBand="0" w:oddHBand="0" w:evenHBand="0" w:firstRowFirstColumn="0" w:firstRowLastColumn="0" w:lastRowFirstColumn="0" w:lastRowLastColumn="0"/>
+            </w:pPr>
             <w:r>
               <w:t>Retrieve a specific country by its ID</w:t>
             </w:r>
@@ -134,6 +164,9 @@
             <w:tcW w:w="2254" w:type="dxa"/>
           </w:tcPr>
           <w:p>
+            <w:pPr>
+              <w:cnfStyle w:val="000000000000" w:firstRow="0" w:lastRow="0" w:firstColumn="0" w:lastColumn="0" w:oddVBand="0" w:evenVBand="0" w:oddHBand="0" w:evenHBand="0" w:firstRowFirstColumn="0" w:firstRowLastColumn="0" w:lastRowFirstColumn="0" w:lastRowLastColumn="0"/>
+            </w:pPr>
             <w:r>
               <w:t>See detailed information for one country</w:t>
             </w:r>
@@ -143,22 +176,23 @@
       <w:tr>
         <w:tc>
           <w:tcPr>
-            <w:tcW w:w="2254" w:type="dxa"/>
-          </w:tcPr>
-          <w:p>
-            <w:r>
-              <w:t>US</w:t>
-            </w:r>
-            <w:r>
-              <w:t>3</w:t>
-            </w:r>
-          </w:p>
-        </w:tc>
-        <w:tc>
-          <w:tcPr>
-            <w:tcW w:w="2254" w:type="dxa"/>
-          </w:tcPr>
-          <w:p>
+            <w:cnfStyle w:val="001000000000" w:firstRow="0" w:lastRow="0" w:firstColumn="1" w:lastColumn="0" w:oddVBand="0" w:evenVBand="0" w:oddHBand="0" w:evenHBand="0" w:firstRowFirstColumn="0" w:firstRowLastColumn="0" w:lastRowFirstColumn="0" w:lastRowLastColumn="0"/>
+            <w:tcW w:w="2254" w:type="dxa"/>
+          </w:tcPr>
+          <w:p>
+            <w:r>
+              <w:t>US3</w:t>
+            </w:r>
+          </w:p>
+        </w:tc>
+        <w:tc>
+          <w:tcPr>
+            <w:tcW w:w="2254" w:type="dxa"/>
+          </w:tcPr>
+          <w:p>
+            <w:pPr>
+              <w:cnfStyle w:val="000000000000" w:firstRow="0" w:lastRow="0" w:firstColumn="0" w:lastColumn="0" w:oddVBand="0" w:evenVBand="0" w:oddHBand="0" w:evenHBand="0" w:firstRowFirstColumn="0" w:firstRowLastColumn="0" w:lastRowFirstColumn="0" w:lastRowLastColumn="0"/>
+            </w:pPr>
             <w:r>
               <w:t>Administrator</w:t>
             </w:r>
@@ -169,6 +203,9 @@
             <w:tcW w:w="2254" w:type="dxa"/>
           </w:tcPr>
           <w:p>
+            <w:pPr>
+              <w:cnfStyle w:val="000000000000" w:firstRow="0" w:lastRow="0" w:firstColumn="0" w:lastColumn="0" w:oddVBand="0" w:evenVBand="0" w:oddHBand="0" w:evenHBand="0" w:firstRowFirstColumn="0" w:firstRowLastColumn="0" w:lastRowFirstColumn="0" w:lastRowLastColumn="0"/>
+            </w:pPr>
             <w:r>
               <w:t>Add a new country</w:t>
             </w:r>
@@ -179,6 +216,9 @@
             <w:tcW w:w="2254" w:type="dxa"/>
           </w:tcPr>
           <w:p>
+            <w:pPr>
+              <w:cnfStyle w:val="000000000000" w:firstRow="0" w:lastRow="0" w:firstColumn="0" w:lastColumn="0" w:oddVBand="0" w:evenVBand="0" w:oddHBand="0" w:evenHBand="0" w:firstRowFirstColumn="0" w:firstRowLastColumn="0" w:lastRowFirstColumn="0" w:lastRowLastColumn="0"/>
+            </w:pPr>
             <w:r>
               <w:t>Expand the dataset with new entries</w:t>
             </w:r>
@@ -188,22 +228,23 @@
       <w:tr>
         <w:tc>
           <w:tcPr>
-            <w:tcW w:w="2254" w:type="dxa"/>
-          </w:tcPr>
-          <w:p>
-            <w:r>
-              <w:t>US</w:t>
-            </w:r>
-            <w:r>
-              <w:t>4</w:t>
-            </w:r>
-          </w:p>
-        </w:tc>
-        <w:tc>
-          <w:tcPr>
-            <w:tcW w:w="2254" w:type="dxa"/>
-          </w:tcPr>
-          <w:p>
+            <w:cnfStyle w:val="001000000000" w:firstRow="0" w:lastRow="0" w:firstColumn="1" w:lastColumn="0" w:oddVBand="0" w:evenVBand="0" w:oddHBand="0" w:evenHBand="0" w:firstRowFirstColumn="0" w:firstRowLastColumn="0" w:lastRowFirstColumn="0" w:lastRowLastColumn="0"/>
+            <w:tcW w:w="2254" w:type="dxa"/>
+          </w:tcPr>
+          <w:p>
+            <w:r>
+              <w:t>US4</w:t>
+            </w:r>
+          </w:p>
+        </w:tc>
+        <w:tc>
+          <w:tcPr>
+            <w:tcW w:w="2254" w:type="dxa"/>
+          </w:tcPr>
+          <w:p>
+            <w:pPr>
+              <w:cnfStyle w:val="000000000000" w:firstRow="0" w:lastRow="0" w:firstColumn="0" w:lastColumn="0" w:oddVBand="0" w:evenVBand="0" w:oddHBand="0" w:evenHBand="0" w:firstRowFirstColumn="0" w:firstRowLastColumn="0" w:lastRowFirstColumn="0" w:lastRowLastColumn="0"/>
+            </w:pPr>
             <w:r>
               <w:t>Administrator</w:t>
             </w:r>
@@ -214,6 +255,9 @@
             <w:tcW w:w="2254" w:type="dxa"/>
           </w:tcPr>
           <w:p>
+            <w:pPr>
+              <w:cnfStyle w:val="000000000000" w:firstRow="0" w:lastRow="0" w:firstColumn="0" w:lastColumn="0" w:oddVBand="0" w:evenVBand="0" w:oddHBand="0" w:evenHBand="0" w:firstRowFirstColumn="0" w:firstRowLastColumn="0" w:lastRowFirstColumn="0" w:lastRowLastColumn="0"/>
+            </w:pPr>
             <w:r>
               <w:t>Update an existing country’s details</w:t>
             </w:r>
@@ -224,6 +268,9 @@
             <w:tcW w:w="2254" w:type="dxa"/>
           </w:tcPr>
           <w:p>
+            <w:pPr>
+              <w:cnfStyle w:val="000000000000" w:firstRow="0" w:lastRow="0" w:firstColumn="0" w:lastColumn="0" w:oddVBand="0" w:evenVBand="0" w:oddHBand="0" w:evenHBand="0" w:firstRowFirstColumn="0" w:firstRowLastColumn="0" w:lastRowFirstColumn="0" w:lastRowLastColumn="0"/>
+            </w:pPr>
             <w:r>
               <w:t>Correct or modify existing information</w:t>
             </w:r>
@@ -233,22 +280,23 @@
       <w:tr>
         <w:tc>
           <w:tcPr>
-            <w:tcW w:w="2254" w:type="dxa"/>
-          </w:tcPr>
-          <w:p>
-            <w:r>
-              <w:t>US</w:t>
-            </w:r>
-            <w:r>
-              <w:t>5</w:t>
-            </w:r>
-          </w:p>
-        </w:tc>
-        <w:tc>
-          <w:tcPr>
-            <w:tcW w:w="2254" w:type="dxa"/>
-          </w:tcPr>
-          <w:p>
+            <w:cnfStyle w:val="001000000000" w:firstRow="0" w:lastRow="0" w:firstColumn="1" w:lastColumn="0" w:oddVBand="0" w:evenVBand="0" w:oddHBand="0" w:evenHBand="0" w:firstRowFirstColumn="0" w:firstRowLastColumn="0" w:lastRowFirstColumn="0" w:lastRowLastColumn="0"/>
+            <w:tcW w:w="2254" w:type="dxa"/>
+          </w:tcPr>
+          <w:p>
+            <w:r>
+              <w:t>US5</w:t>
+            </w:r>
+          </w:p>
+        </w:tc>
+        <w:tc>
+          <w:tcPr>
+            <w:tcW w:w="2254" w:type="dxa"/>
+          </w:tcPr>
+          <w:p>
+            <w:pPr>
+              <w:cnfStyle w:val="000000000000" w:firstRow="0" w:lastRow="0" w:firstColumn="0" w:lastColumn="0" w:oddVBand="0" w:evenVBand="0" w:oddHBand="0" w:evenHBand="0" w:firstRowFirstColumn="0" w:firstRowLastColumn="0" w:lastRowFirstColumn="0" w:lastRowLastColumn="0"/>
+            </w:pPr>
             <w:r>
               <w:t>Administrator</w:t>
             </w:r>
@@ -259,6 +307,9 @@
             <w:tcW w:w="2254" w:type="dxa"/>
           </w:tcPr>
           <w:p>
+            <w:pPr>
+              <w:cnfStyle w:val="000000000000" w:firstRow="0" w:lastRow="0" w:firstColumn="0" w:lastColumn="0" w:oddVBand="0" w:evenVBand="0" w:oddHBand="0" w:evenHBand="0" w:firstRowFirstColumn="0" w:firstRowLastColumn="0" w:lastRowFirstColumn="0" w:lastRowLastColumn="0"/>
+            </w:pPr>
             <w:r>
               <w:t>Delete a country</w:t>
             </w:r>
@@ -269,6 +320,9 @@
             <w:tcW w:w="2254" w:type="dxa"/>
           </w:tcPr>
           <w:p>
+            <w:pPr>
+              <w:cnfStyle w:val="000000000000" w:firstRow="0" w:lastRow="0" w:firstColumn="0" w:lastColumn="0" w:oddVBand="0" w:evenVBand="0" w:oddHBand="0" w:evenHBand="0" w:firstRowFirstColumn="0" w:firstRowLastColumn="0" w:lastRowFirstColumn="0" w:lastRowLastColumn="0"/>
+            </w:pPr>
             <w:r>
               <w:t>Remove outdated or incorrect entries</w:t>
             </w:r>
@@ -278,22 +332,23 @@
       <w:tr>
         <w:tc>
           <w:tcPr>
-            <w:tcW w:w="2254" w:type="dxa"/>
-          </w:tcPr>
-          <w:p>
-            <w:r>
-              <w:t>US</w:t>
-            </w:r>
-            <w:r>
-              <w:t>6</w:t>
-            </w:r>
-          </w:p>
-        </w:tc>
-        <w:tc>
-          <w:tcPr>
-            <w:tcW w:w="2254" w:type="dxa"/>
-          </w:tcPr>
-          <w:p>
+            <w:cnfStyle w:val="001000000000" w:firstRow="0" w:lastRow="0" w:firstColumn="1" w:lastColumn="0" w:oddVBand="0" w:evenVBand="0" w:oddHBand="0" w:evenHBand="0" w:firstRowFirstColumn="0" w:firstRowLastColumn="0" w:lastRowFirstColumn="0" w:lastRowLastColumn="0"/>
+            <w:tcW w:w="2254" w:type="dxa"/>
+          </w:tcPr>
+          <w:p>
+            <w:r>
+              <w:t>US6</w:t>
+            </w:r>
+          </w:p>
+        </w:tc>
+        <w:tc>
+          <w:tcPr>
+            <w:tcW w:w="2254" w:type="dxa"/>
+          </w:tcPr>
+          <w:p>
+            <w:pPr>
+              <w:cnfStyle w:val="000000000000" w:firstRow="0" w:lastRow="0" w:firstColumn="0" w:lastColumn="0" w:oddVBand="0" w:evenVBand="0" w:oddHBand="0" w:evenHBand="0" w:firstRowFirstColumn="0" w:firstRowLastColumn="0" w:lastRowFirstColumn="0" w:lastRowLastColumn="0"/>
+            </w:pPr>
             <w:r>
               <w:t>API consumer (front-end developer)</w:t>
             </w:r>
@@ -304,6 +359,9 @@
             <w:tcW w:w="2254" w:type="dxa"/>
           </w:tcPr>
           <w:p>
+            <w:pPr>
+              <w:cnfStyle w:val="000000000000" w:firstRow="0" w:lastRow="0" w:firstColumn="0" w:lastColumn="0" w:oddVBand="0" w:evenVBand="0" w:oddHBand="0" w:evenHBand="0" w:firstRowFirstColumn="0" w:firstRowLastColumn="0" w:lastRowFirstColumn="0" w:lastRowLastColumn="0"/>
+            </w:pPr>
             <w:r>
               <w:t>Access a country’s flag URL</w:t>
             </w:r>
@@ -314,6 +372,9 @@
             <w:tcW w:w="2254" w:type="dxa"/>
           </w:tcPr>
           <w:p>
+            <w:pPr>
+              <w:cnfStyle w:val="000000000000" w:firstRow="0" w:lastRow="0" w:firstColumn="0" w:lastColumn="0" w:oddVBand="0" w:evenVBand="0" w:oddHBand="0" w:evenHBand="0" w:firstRowFirstColumn="0" w:firstRowLastColumn="0" w:lastRowFirstColumn="0" w:lastRowLastColumn="0"/>
+            </w:pPr>
             <w:r>
               <w:t>Display country flags dynamically in a web interface</w:t>
             </w:r>
@@ -323,22 +384,23 @@
       <w:tr>
         <w:tc>
           <w:tcPr>
-            <w:tcW w:w="2254" w:type="dxa"/>
-          </w:tcPr>
-          <w:p>
-            <w:r>
-              <w:t>US</w:t>
-            </w:r>
-            <w:r>
-              <w:t>7</w:t>
-            </w:r>
-          </w:p>
-        </w:tc>
-        <w:tc>
-          <w:tcPr>
-            <w:tcW w:w="2254" w:type="dxa"/>
-          </w:tcPr>
-          <w:p>
+            <w:cnfStyle w:val="001000000000" w:firstRow="0" w:lastRow="0" w:firstColumn="1" w:lastColumn="0" w:oddVBand="0" w:evenVBand="0" w:oddHBand="0" w:evenHBand="0" w:firstRowFirstColumn="0" w:firstRowLastColumn="0" w:lastRowFirstColumn="0" w:lastRowLastColumn="0"/>
+            <w:tcW w:w="2254" w:type="dxa"/>
+          </w:tcPr>
+          <w:p>
+            <w:r>
+              <w:t>US7</w:t>
+            </w:r>
+          </w:p>
+        </w:tc>
+        <w:tc>
+          <w:tcPr>
+            <w:tcW w:w="2254" w:type="dxa"/>
+          </w:tcPr>
+          <w:p>
+            <w:pPr>
+              <w:cnfStyle w:val="000000000000" w:firstRow="0" w:lastRow="0" w:firstColumn="0" w:lastColumn="0" w:oddVBand="0" w:evenVBand="0" w:oddHBand="0" w:evenHBand="0" w:firstRowFirstColumn="0" w:firstRowLastColumn="0" w:lastRowFirstColumn="0" w:lastRowLastColumn="0"/>
+            </w:pPr>
             <w:r>
               <w:t>API consumer</w:t>
             </w:r>
@@ -349,6 +411,9 @@
             <w:tcW w:w="2254" w:type="dxa"/>
           </w:tcPr>
           <w:p>
+            <w:pPr>
+              <w:cnfStyle w:val="000000000000" w:firstRow="0" w:lastRow="0" w:firstColumn="0" w:lastColumn="0" w:oddVBand="0" w:evenVBand="0" w:oddHBand="0" w:evenHBand="0" w:firstRowFirstColumn="0" w:firstRowLastColumn="0" w:lastRowFirstColumn="0" w:lastRowLastColumn="0"/>
+            </w:pPr>
             <w:r>
               <w:t>Filter or search countries by region</w:t>
             </w:r>
@@ -359,6 +424,9 @@
             <w:tcW w:w="2254" w:type="dxa"/>
           </w:tcPr>
           <w:p>
+            <w:pPr>
+              <w:cnfStyle w:val="000000000000" w:firstRow="0" w:lastRow="0" w:firstColumn="0" w:lastColumn="0" w:oddVBand="0" w:evenVBand="0" w:oddHBand="0" w:evenHBand="0" w:firstRowFirstColumn="0" w:firstRowLastColumn="0" w:lastRowFirstColumn="0" w:lastRowLastColumn="0"/>
+            </w:pPr>
             <w:r>
               <w:t>Quickly find countries from a specific continent</w:t>
             </w:r>
@@ -368,22 +436,23 @@
       <w:tr>
         <w:tc>
           <w:tcPr>
-            <w:tcW w:w="2254" w:type="dxa"/>
-          </w:tcPr>
-          <w:p>
-            <w:r>
-              <w:t>US</w:t>
-            </w:r>
-            <w:r>
-              <w:t>8</w:t>
-            </w:r>
-          </w:p>
-        </w:tc>
-        <w:tc>
-          <w:tcPr>
-            <w:tcW w:w="2254" w:type="dxa"/>
-          </w:tcPr>
-          <w:p>
+            <w:cnfStyle w:val="001000000000" w:firstRow="0" w:lastRow="0" w:firstColumn="1" w:lastColumn="0" w:oddVBand="0" w:evenVBand="0" w:oddHBand="0" w:evenHBand="0" w:firstRowFirstColumn="0" w:firstRowLastColumn="0" w:lastRowFirstColumn="0" w:lastRowLastColumn="0"/>
+            <w:tcW w:w="2254" w:type="dxa"/>
+          </w:tcPr>
+          <w:p>
+            <w:r>
+              <w:t>US8</w:t>
+            </w:r>
+          </w:p>
+        </w:tc>
+        <w:tc>
+          <w:tcPr>
+            <w:tcW w:w="2254" w:type="dxa"/>
+          </w:tcPr>
+          <w:p>
+            <w:pPr>
+              <w:cnfStyle w:val="000000000000" w:firstRow="0" w:lastRow="0" w:firstColumn="0" w:lastColumn="0" w:oddVBand="0" w:evenVBand="0" w:oddHBand="0" w:evenHBand="0" w:firstRowFirstColumn="0" w:firstRowLastColumn="0" w:lastRowFirstColumn="0" w:lastRowLastColumn="0"/>
+            </w:pPr>
             <w:r>
               <w:t>System maintainer</w:t>
             </w:r>
@@ -394,6 +463,9 @@
             <w:tcW w:w="2254" w:type="dxa"/>
           </w:tcPr>
           <w:p>
+            <w:pPr>
+              <w:cnfStyle w:val="000000000000" w:firstRow="0" w:lastRow="0" w:firstColumn="0" w:lastColumn="0" w:oddVBand="0" w:evenVBand="0" w:oddHBand="0" w:evenHBand="0" w:firstRowFirstColumn="0" w:firstRowLastColumn="0" w:lastRowFirstColumn="0" w:lastRowLastColumn="0"/>
+            </w:pPr>
             <w:r>
               <w:t>Validate data input</w:t>
             </w:r>
@@ -404,6 +476,9 @@
             <w:tcW w:w="2254" w:type="dxa"/>
           </w:tcPr>
           <w:p>
+            <w:pPr>
+              <w:cnfStyle w:val="000000000000" w:firstRow="0" w:lastRow="0" w:firstColumn="0" w:lastColumn="0" w:oddVBand="0" w:evenVBand="0" w:oddHBand="0" w:evenHBand="0" w:firstRowFirstColumn="0" w:firstRowLastColumn="0" w:lastRowFirstColumn="0" w:lastRowLastColumn="0"/>
+            </w:pPr>
             <w:r>
               <w:t>Ensure all fields are filled with correct data types (numbers, strings, etc.)</w:t>
             </w:r>
@@ -1358,6 +1433,430 @@
       </w:tblBorders>
     </w:tblPr>
   </w:style>
+  <w:style w:type="table" w:styleId="GridTable1Light">
+    <w:name w:val="Grid Table 1 Light"/>
+    <w:basedOn w:val="TableNormal"/>
+    <w:uiPriority w:val="46"/>
+    <w:rsid w:val="00196AA6"/>
+    <w:pPr>
+      <w:spacing w:after="0" w:line="240" w:lineRule="auto"/>
+    </w:pPr>
+    <w:tblPr>
+      <w:tblStyleRowBandSize w:val="1"/>
+      <w:tblStyleColBandSize w:val="1"/>
+      <w:tblBorders>
+        <w:top w:val="single" w:sz="4" w:space="0" w:color="999999" w:themeColor="text1" w:themeTint="66"/>
+        <w:left w:val="single" w:sz="4" w:space="0" w:color="999999" w:themeColor="text1" w:themeTint="66"/>
+        <w:bottom w:val="single" w:sz="4" w:space="0" w:color="999999" w:themeColor="text1" w:themeTint="66"/>
+        <w:right w:val="single" w:sz="4" w:space="0" w:color="999999" w:themeColor="text1" w:themeTint="66"/>
+        <w:insideH w:val="single" w:sz="4" w:space="0" w:color="999999" w:themeColor="text1" w:themeTint="66"/>
+        <w:insideV w:val="single" w:sz="4" w:space="0" w:color="999999" w:themeColor="text1" w:themeTint="66"/>
+      </w:tblBorders>
+    </w:tblPr>
+    <w:tblStylePr w:type="firstRow">
+      <w:rPr>
+        <w:b/>
+        <w:bCs/>
+      </w:rPr>
+      <w:tblPr/>
+      <w:tcPr>
+        <w:tcBorders>
+          <w:bottom w:val="single" w:sz="12" w:space="0" w:color="666666" w:themeColor="text1" w:themeTint="99"/>
+        </w:tcBorders>
+      </w:tcPr>
+    </w:tblStylePr>
+    <w:tblStylePr w:type="lastRow">
+      <w:rPr>
+        <w:b/>
+        <w:bCs/>
+      </w:rPr>
+      <w:tblPr/>
+      <w:tcPr>
+        <w:tcBorders>
+          <w:top w:val="double" w:sz="2" w:space="0" w:color="666666" w:themeColor="text1" w:themeTint="99"/>
+        </w:tcBorders>
+      </w:tcPr>
+    </w:tblStylePr>
+    <w:tblStylePr w:type="firstCol">
+      <w:rPr>
+        <w:b/>
+        <w:bCs/>
+      </w:rPr>
+    </w:tblStylePr>
+    <w:tblStylePr w:type="lastCol">
+      <w:rPr>
+        <w:b/>
+        <w:bCs/>
+      </w:rPr>
+    </w:tblStylePr>
+  </w:style>
+  <w:style w:type="table" w:styleId="GridTable1Light-Accent1">
+    <w:name w:val="Grid Table 1 Light Accent 1"/>
+    <w:basedOn w:val="TableNormal"/>
+    <w:uiPriority w:val="46"/>
+    <w:rsid w:val="00196AA6"/>
+    <w:pPr>
+      <w:spacing w:after="0" w:line="240" w:lineRule="auto"/>
+    </w:pPr>
+    <w:tblPr>
+      <w:tblStyleRowBandSize w:val="1"/>
+      <w:tblStyleColBandSize w:val="1"/>
+      <w:tblBorders>
+        <w:top w:val="single" w:sz="4" w:space="0" w:color="83CAEB" w:themeColor="accent1" w:themeTint="66"/>
+        <w:left w:val="single" w:sz="4" w:space="0" w:color="83CAEB" w:themeColor="accent1" w:themeTint="66"/>
+        <w:bottom w:val="single" w:sz="4" w:space="0" w:color="83CAEB" w:themeColor="accent1" w:themeTint="66"/>
+        <w:right w:val="single" w:sz="4" w:space="0" w:color="83CAEB" w:themeColor="accent1" w:themeTint="66"/>
+        <w:insideH w:val="single" w:sz="4" w:space="0" w:color="83CAEB" w:themeColor="accent1" w:themeTint="66"/>
+        <w:insideV w:val="single" w:sz="4" w:space="0" w:color="83CAEB" w:themeColor="accent1" w:themeTint="66"/>
+      </w:tblBorders>
+    </w:tblPr>
+    <w:tblStylePr w:type="firstRow">
+      <w:rPr>
+        <w:b/>
+        <w:bCs/>
+      </w:rPr>
+      <w:tblPr/>
+      <w:tcPr>
+        <w:tcBorders>
+          <w:bottom w:val="single" w:sz="12" w:space="0" w:color="45B0E1" w:themeColor="accent1" w:themeTint="99"/>
+        </w:tcBorders>
+      </w:tcPr>
+    </w:tblStylePr>
+    <w:tblStylePr w:type="lastRow">
+      <w:rPr>
+        <w:b/>
+        <w:bCs/>
+      </w:rPr>
+      <w:tblPr/>
+      <w:tcPr>
+        <w:tcBorders>
+          <w:top w:val="double" w:sz="2" w:space="0" w:color="45B0E1" w:themeColor="accent1" w:themeTint="99"/>
+        </w:tcBorders>
+      </w:tcPr>
+    </w:tblStylePr>
+    <w:tblStylePr w:type="firstCol">
+      <w:rPr>
+        <w:b/>
+        <w:bCs/>
+      </w:rPr>
+    </w:tblStylePr>
+    <w:tblStylePr w:type="lastCol">
+      <w:rPr>
+        <w:b/>
+        <w:bCs/>
+      </w:rPr>
+    </w:tblStylePr>
+  </w:style>
+  <w:style w:type="table" w:styleId="ListTable3">
+    <w:name w:val="List Table 3"/>
+    <w:basedOn w:val="TableNormal"/>
+    <w:uiPriority w:val="48"/>
+    <w:rsid w:val="00196AA6"/>
+    <w:pPr>
+      <w:spacing w:after="0" w:line="240" w:lineRule="auto"/>
+    </w:pPr>
+    <w:tblPr>
+      <w:tblStyleRowBandSize w:val="1"/>
+      <w:tblStyleColBandSize w:val="1"/>
+      <w:tblBorders>
+        <w:top w:val="single" w:sz="4" w:space="0" w:color="000000" w:themeColor="text1"/>
+        <w:left w:val="single" w:sz="4" w:space="0" w:color="000000" w:themeColor="text1"/>
+        <w:bottom w:val="single" w:sz="4" w:space="0" w:color="000000" w:themeColor="text1"/>
+        <w:right w:val="single" w:sz="4" w:space="0" w:color="000000" w:themeColor="text1"/>
+      </w:tblBorders>
+    </w:tblPr>
+    <w:tblStylePr w:type="firstRow">
+      <w:rPr>
+        <w:b/>
+        <w:bCs/>
+        <w:color w:val="FFFFFF" w:themeColor="background1"/>
+      </w:rPr>
+      <w:tblPr/>
+      <w:tcPr>
+        <w:shd w:val="clear" w:color="auto" w:fill="000000" w:themeFill="text1"/>
+      </w:tcPr>
+    </w:tblStylePr>
+    <w:tblStylePr w:type="lastRow">
+      <w:rPr>
+        <w:b/>
+        <w:bCs/>
+      </w:rPr>
+      <w:tblPr/>
+      <w:tcPr>
+        <w:tcBorders>
+          <w:top w:val="double" w:sz="4" w:space="0" w:color="000000" w:themeColor="text1"/>
+        </w:tcBorders>
+        <w:shd w:val="clear" w:color="auto" w:fill="FFFFFF" w:themeFill="background1"/>
+      </w:tcPr>
+    </w:tblStylePr>
+    <w:tblStylePr w:type="firstCol">
+      <w:rPr>
+        <w:b/>
+        <w:bCs/>
+      </w:rPr>
+      <w:tblPr/>
+      <w:tcPr>
+        <w:tcBorders>
+          <w:right w:val="nil"/>
+        </w:tcBorders>
+        <w:shd w:val="clear" w:color="auto" w:fill="FFFFFF" w:themeFill="background1"/>
+      </w:tcPr>
+    </w:tblStylePr>
+    <w:tblStylePr w:type="lastCol">
+      <w:rPr>
+        <w:b/>
+        <w:bCs/>
+      </w:rPr>
+      <w:tblPr/>
+      <w:tcPr>
+        <w:tcBorders>
+          <w:left w:val="nil"/>
+        </w:tcBorders>
+        <w:shd w:val="clear" w:color="auto" w:fill="FFFFFF" w:themeFill="background1"/>
+      </w:tcPr>
+    </w:tblStylePr>
+    <w:tblStylePr w:type="band1Vert">
+      <w:tblPr/>
+      <w:tcPr>
+        <w:tcBorders>
+          <w:left w:val="single" w:sz="4" w:space="0" w:color="000000" w:themeColor="text1"/>
+          <w:right w:val="single" w:sz="4" w:space="0" w:color="000000" w:themeColor="text1"/>
+        </w:tcBorders>
+      </w:tcPr>
+    </w:tblStylePr>
+    <w:tblStylePr w:type="band1Horz">
+      <w:tblPr/>
+      <w:tcPr>
+        <w:tcBorders>
+          <w:top w:val="single" w:sz="4" w:space="0" w:color="000000" w:themeColor="text1"/>
+          <w:bottom w:val="single" w:sz="4" w:space="0" w:color="000000" w:themeColor="text1"/>
+          <w:insideH w:val="nil"/>
+        </w:tcBorders>
+      </w:tcPr>
+    </w:tblStylePr>
+    <w:tblStylePr w:type="neCell">
+      <w:tblPr/>
+      <w:tcPr>
+        <w:tcBorders>
+          <w:left w:val="nil"/>
+          <w:bottom w:val="nil"/>
+        </w:tcBorders>
+      </w:tcPr>
+    </w:tblStylePr>
+    <w:tblStylePr w:type="nwCell">
+      <w:tblPr/>
+      <w:tcPr>
+        <w:tcBorders>
+          <w:bottom w:val="nil"/>
+          <w:right w:val="nil"/>
+        </w:tcBorders>
+      </w:tcPr>
+    </w:tblStylePr>
+    <w:tblStylePr w:type="seCell">
+      <w:tblPr/>
+      <w:tcPr>
+        <w:tcBorders>
+          <w:top w:val="double" w:sz="4" w:space="0" w:color="000000" w:themeColor="text1"/>
+          <w:left w:val="nil"/>
+        </w:tcBorders>
+      </w:tcPr>
+    </w:tblStylePr>
+    <w:tblStylePr w:type="swCell">
+      <w:tblPr/>
+      <w:tcPr>
+        <w:tcBorders>
+          <w:top w:val="double" w:sz="4" w:space="0" w:color="000000" w:themeColor="text1"/>
+          <w:right w:val="nil"/>
+        </w:tcBorders>
+      </w:tcPr>
+    </w:tblStylePr>
+  </w:style>
+  <w:style w:type="table" w:styleId="ListTable7Colorful">
+    <w:name w:val="List Table 7 Colorful"/>
+    <w:basedOn w:val="TableNormal"/>
+    <w:uiPriority w:val="52"/>
+    <w:rsid w:val="00196AA6"/>
+    <w:pPr>
+      <w:spacing w:after="0" w:line="240" w:lineRule="auto"/>
+    </w:pPr>
+    <w:rPr>
+      <w:color w:val="000000" w:themeColor="text1"/>
+    </w:rPr>
+    <w:tblPr>
+      <w:tblStyleRowBandSize w:val="1"/>
+      <w:tblStyleColBandSize w:val="1"/>
+    </w:tblPr>
+    <w:tblStylePr w:type="firstRow">
+      <w:rPr>
+        <w:rFonts w:asciiTheme="majorHAnsi" w:eastAsiaTheme="majorEastAsia" w:hAnsiTheme="majorHAnsi" w:cstheme="majorBidi"/>
+        <w:i/>
+        <w:iCs/>
+        <w:sz w:val="26"/>
+      </w:rPr>
+      <w:tblPr/>
+      <w:tcPr>
+        <w:tcBorders>
+          <w:bottom w:val="single" w:sz="4" w:space="0" w:color="000000" w:themeColor="text1"/>
+        </w:tcBorders>
+        <w:shd w:val="clear" w:color="auto" w:fill="FFFFFF" w:themeFill="background1"/>
+      </w:tcPr>
+    </w:tblStylePr>
+    <w:tblStylePr w:type="lastRow">
+      <w:rPr>
+        <w:rFonts w:asciiTheme="majorHAnsi" w:eastAsiaTheme="majorEastAsia" w:hAnsiTheme="majorHAnsi" w:cstheme="majorBidi"/>
+        <w:i/>
+        <w:iCs/>
+        <w:sz w:val="26"/>
+      </w:rPr>
+      <w:tblPr/>
+      <w:tcPr>
+        <w:tcBorders>
+          <w:top w:val="single" w:sz="4" w:space="0" w:color="000000" w:themeColor="text1"/>
+        </w:tcBorders>
+        <w:shd w:val="clear" w:color="auto" w:fill="FFFFFF" w:themeFill="background1"/>
+      </w:tcPr>
+    </w:tblStylePr>
+    <w:tblStylePr w:type="firstCol">
+      <w:pPr>
+        <w:jc w:val="right"/>
+      </w:pPr>
+      <w:rPr>
+        <w:rFonts w:asciiTheme="majorHAnsi" w:eastAsiaTheme="majorEastAsia" w:hAnsiTheme="majorHAnsi" w:cstheme="majorBidi"/>
+        <w:i/>
+        <w:iCs/>
+        <w:sz w:val="26"/>
+      </w:rPr>
+      <w:tblPr/>
+      <w:tcPr>
+        <w:tcBorders>
+          <w:right w:val="single" w:sz="4" w:space="0" w:color="000000" w:themeColor="text1"/>
+        </w:tcBorders>
+        <w:shd w:val="clear" w:color="auto" w:fill="FFFFFF" w:themeFill="background1"/>
+      </w:tcPr>
+    </w:tblStylePr>
+    <w:tblStylePr w:type="lastCol">
+      <w:rPr>
+        <w:rFonts w:asciiTheme="majorHAnsi" w:eastAsiaTheme="majorEastAsia" w:hAnsiTheme="majorHAnsi" w:cstheme="majorBidi"/>
+        <w:i/>
+        <w:iCs/>
+        <w:sz w:val="26"/>
+      </w:rPr>
+      <w:tblPr/>
+      <w:tcPr>
+        <w:tcBorders>
+          <w:left w:val="single" w:sz="4" w:space="0" w:color="000000" w:themeColor="text1"/>
+        </w:tcBorders>
+        <w:shd w:val="clear" w:color="auto" w:fill="FFFFFF" w:themeFill="background1"/>
+      </w:tcPr>
+    </w:tblStylePr>
+    <w:tblStylePr w:type="band1Vert">
+      <w:tblPr/>
+      <w:tcPr>
+        <w:shd w:val="clear" w:color="auto" w:fill="CCCCCC" w:themeFill="text1" w:themeFillTint="33"/>
+      </w:tcPr>
+    </w:tblStylePr>
+    <w:tblStylePr w:type="band1Horz">
+      <w:tblPr/>
+      <w:tcPr>
+        <w:shd w:val="clear" w:color="auto" w:fill="CCCCCC" w:themeFill="text1" w:themeFillTint="33"/>
+      </w:tcPr>
+    </w:tblStylePr>
+    <w:tblStylePr w:type="neCell">
+      <w:tblPr/>
+      <w:tcPr>
+        <w:tcBorders>
+          <w:left w:val="nil"/>
+        </w:tcBorders>
+      </w:tcPr>
+    </w:tblStylePr>
+    <w:tblStylePr w:type="nwCell">
+      <w:tblPr/>
+      <w:tcPr>
+        <w:tcBorders>
+          <w:right w:val="nil"/>
+        </w:tcBorders>
+      </w:tcPr>
+    </w:tblStylePr>
+    <w:tblStylePr w:type="seCell">
+      <w:tblPr/>
+      <w:tcPr>
+        <w:tcBorders>
+          <w:left w:val="nil"/>
+        </w:tcBorders>
+      </w:tcPr>
+    </w:tblStylePr>
+    <w:tblStylePr w:type="swCell">
+      <w:tblPr/>
+      <w:tcPr>
+        <w:tcBorders>
+          <w:right w:val="nil"/>
+        </w:tcBorders>
+      </w:tcPr>
+    </w:tblStylePr>
+  </w:style>
+  <w:style w:type="table" w:styleId="PlainTable1">
+    <w:name w:val="Plain Table 1"/>
+    <w:basedOn w:val="TableNormal"/>
+    <w:uiPriority w:val="41"/>
+    <w:rsid w:val="00196AA6"/>
+    <w:pPr>
+      <w:spacing w:after="0" w:line="240" w:lineRule="auto"/>
+    </w:pPr>
+    <w:tblPr>
+      <w:tblStyleRowBandSize w:val="1"/>
+      <w:tblStyleColBandSize w:val="1"/>
+      <w:tblBorders>
+        <w:top w:val="single" w:sz="4" w:space="0" w:color="BFBFBF" w:themeColor="background1" w:themeShade="BF"/>
+        <w:left w:val="single" w:sz="4" w:space="0" w:color="BFBFBF" w:themeColor="background1" w:themeShade="BF"/>
+        <w:bottom w:val="single" w:sz="4" w:space="0" w:color="BFBFBF" w:themeColor="background1" w:themeShade="BF"/>
+        <w:right w:val="single" w:sz="4" w:space="0" w:color="BFBFBF" w:themeColor="background1" w:themeShade="BF"/>
+        <w:insideH w:val="single" w:sz="4" w:space="0" w:color="BFBFBF" w:themeColor="background1" w:themeShade="BF"/>
+        <w:insideV w:val="single" w:sz="4" w:space="0" w:color="BFBFBF" w:themeColor="background1" w:themeShade="BF"/>
+      </w:tblBorders>
+    </w:tblPr>
+    <w:tblStylePr w:type="firstRow">
+      <w:rPr>
+        <w:b/>
+        <w:bCs/>
+      </w:rPr>
+    </w:tblStylePr>
+    <w:tblStylePr w:type="lastRow">
+      <w:rPr>
+        <w:b/>
+        <w:bCs/>
+      </w:rPr>
+      <w:tblPr/>
+      <w:tcPr>
+        <w:tcBorders>
+          <w:top w:val="double" w:sz="4" w:space="0" w:color="BFBFBF" w:themeColor="background1" w:themeShade="BF"/>
+        </w:tcBorders>
+      </w:tcPr>
+    </w:tblStylePr>
+    <w:tblStylePr w:type="firstCol">
+      <w:rPr>
+        <w:b/>
+        <w:bCs/>
+      </w:rPr>
+    </w:tblStylePr>
+    <w:tblStylePr w:type="lastCol">
+      <w:rPr>
+        <w:b/>
+        <w:bCs/>
+      </w:rPr>
+    </w:tblStylePr>
+    <w:tblStylePr w:type="band1Vert">
+      <w:tblPr/>
+      <w:tcPr>
+        <w:shd w:val="clear" w:color="auto" w:fill="F2F2F2" w:themeFill="background1" w:themeFillShade="F2"/>
+      </w:tcPr>
+    </w:tblStylePr>
+    <w:tblStylePr w:type="band1Horz">
+      <w:tblPr/>
+      <w:tcPr>
+        <w:shd w:val="clear" w:color="auto" w:fill="F2F2F2" w:themeFill="background1" w:themeFillShade="F2"/>
+      </w:tcPr>
+    </w:tblStylePr>
+  </w:style>
 </w:styles>
 </file>
 

</xml_diff>

<commit_message>
Update user stories table
</commit_message>
<xml_diff>
--- a/User Stories.docx
+++ b/User Stories.docx
@@ -9,10 +9,10 @@
         <w:tblLook w:val="04A0" w:firstRow="1" w:lastRow="0" w:firstColumn="1" w:lastColumn="0" w:noHBand="0" w:noVBand="1"/>
       </w:tblPr>
       <w:tblGrid>
-        <w:gridCol w:w="2254"/>
-        <w:gridCol w:w="2254"/>
-        <w:gridCol w:w="2254"/>
-        <w:gridCol w:w="2254"/>
+        <w:gridCol w:w="1129"/>
+        <w:gridCol w:w="2410"/>
+        <w:gridCol w:w="2693"/>
+        <w:gridCol w:w="2784"/>
       </w:tblGrid>
       <w:tr>
         <w:trPr>
@@ -21,7 +21,7 @@
         <w:tc>
           <w:tcPr>
             <w:cnfStyle w:val="001000000000" w:firstRow="0" w:lastRow="0" w:firstColumn="1" w:lastColumn="0" w:oddVBand="0" w:evenVBand="0" w:oddHBand="0" w:evenHBand="0" w:firstRowFirstColumn="0" w:firstRowLastColumn="0" w:lastRowFirstColumn="0" w:lastRowLastColumn="0"/>
-            <w:tcW w:w="2254" w:type="dxa"/>
+            <w:tcW w:w="1129" w:type="dxa"/>
           </w:tcPr>
           <w:p>
             <w:r>
@@ -31,7 +31,7 @@
         </w:tc>
         <w:tc>
           <w:tcPr>
-            <w:tcW w:w="2254" w:type="dxa"/>
+            <w:tcW w:w="2410" w:type="dxa"/>
           </w:tcPr>
           <w:p>
             <w:pPr>
@@ -44,7 +44,7 @@
         </w:tc>
         <w:tc>
           <w:tcPr>
-            <w:tcW w:w="2254" w:type="dxa"/>
+            <w:tcW w:w="2693" w:type="dxa"/>
           </w:tcPr>
           <w:p>
             <w:pPr>
@@ -57,7 +57,7 @@
         </w:tc>
         <w:tc>
           <w:tcPr>
-            <w:tcW w:w="2254" w:type="dxa"/>
+            <w:tcW w:w="2784" w:type="dxa"/>
           </w:tcPr>
           <w:p>
             <w:pPr>
@@ -73,7 +73,7 @@
         <w:tc>
           <w:tcPr>
             <w:cnfStyle w:val="001000000000" w:firstRow="0" w:lastRow="0" w:firstColumn="1" w:lastColumn="0" w:oddVBand="0" w:evenVBand="0" w:oddHBand="0" w:evenHBand="0" w:firstRowFirstColumn="0" w:firstRowLastColumn="0" w:lastRowFirstColumn="0" w:lastRowLastColumn="0"/>
-            <w:tcW w:w="2254" w:type="dxa"/>
+            <w:tcW w:w="1129" w:type="dxa"/>
           </w:tcPr>
           <w:p>
             <w:r>
@@ -83,7 +83,7 @@
         </w:tc>
         <w:tc>
           <w:tcPr>
-            <w:tcW w:w="2254" w:type="dxa"/>
+            <w:tcW w:w="2410" w:type="dxa"/>
           </w:tcPr>
           <w:p>
             <w:pPr>
@@ -96,7 +96,7 @@
         </w:tc>
         <w:tc>
           <w:tcPr>
-            <w:tcW w:w="2254" w:type="dxa"/>
+            <w:tcW w:w="2693" w:type="dxa"/>
           </w:tcPr>
           <w:p>
             <w:pPr>
@@ -109,7 +109,7 @@
         </w:tc>
         <w:tc>
           <w:tcPr>
-            <w:tcW w:w="2254" w:type="dxa"/>
+            <w:tcW w:w="2784" w:type="dxa"/>
           </w:tcPr>
           <w:p>
             <w:pPr>
@@ -125,7 +125,7 @@
         <w:tc>
           <w:tcPr>
             <w:cnfStyle w:val="001000000000" w:firstRow="0" w:lastRow="0" w:firstColumn="1" w:lastColumn="0" w:oddVBand="0" w:evenVBand="0" w:oddHBand="0" w:evenHBand="0" w:firstRowFirstColumn="0" w:firstRowLastColumn="0" w:lastRowFirstColumn="0" w:lastRowLastColumn="0"/>
-            <w:tcW w:w="2254" w:type="dxa"/>
+            <w:tcW w:w="1129" w:type="dxa"/>
           </w:tcPr>
           <w:p>
             <w:r>
@@ -135,7 +135,7 @@
         </w:tc>
         <w:tc>
           <w:tcPr>
-            <w:tcW w:w="2254" w:type="dxa"/>
+            <w:tcW w:w="2410" w:type="dxa"/>
           </w:tcPr>
           <w:p>
             <w:pPr>
@@ -148,7 +148,7 @@
         </w:tc>
         <w:tc>
           <w:tcPr>
-            <w:tcW w:w="2254" w:type="dxa"/>
+            <w:tcW w:w="2693" w:type="dxa"/>
           </w:tcPr>
           <w:p>
             <w:pPr>
@@ -161,7 +161,7 @@
         </w:tc>
         <w:tc>
           <w:tcPr>
-            <w:tcW w:w="2254" w:type="dxa"/>
+            <w:tcW w:w="2784" w:type="dxa"/>
           </w:tcPr>
           <w:p>
             <w:pPr>
@@ -177,7 +177,7 @@
         <w:tc>
           <w:tcPr>
             <w:cnfStyle w:val="001000000000" w:firstRow="0" w:lastRow="0" w:firstColumn="1" w:lastColumn="0" w:oddVBand="0" w:evenVBand="0" w:oddHBand="0" w:evenHBand="0" w:firstRowFirstColumn="0" w:firstRowLastColumn="0" w:lastRowFirstColumn="0" w:lastRowLastColumn="0"/>
-            <w:tcW w:w="2254" w:type="dxa"/>
+            <w:tcW w:w="1129" w:type="dxa"/>
           </w:tcPr>
           <w:p>
             <w:r>
@@ -187,7 +187,7 @@
         </w:tc>
         <w:tc>
           <w:tcPr>
-            <w:tcW w:w="2254" w:type="dxa"/>
+            <w:tcW w:w="2410" w:type="dxa"/>
           </w:tcPr>
           <w:p>
             <w:pPr>
@@ -200,7 +200,7 @@
         </w:tc>
         <w:tc>
           <w:tcPr>
-            <w:tcW w:w="2254" w:type="dxa"/>
+            <w:tcW w:w="2693" w:type="dxa"/>
           </w:tcPr>
           <w:p>
             <w:pPr>
@@ -213,7 +213,7 @@
         </w:tc>
         <w:tc>
           <w:tcPr>
-            <w:tcW w:w="2254" w:type="dxa"/>
+            <w:tcW w:w="2784" w:type="dxa"/>
           </w:tcPr>
           <w:p>
             <w:pPr>
@@ -229,7 +229,7 @@
         <w:tc>
           <w:tcPr>
             <w:cnfStyle w:val="001000000000" w:firstRow="0" w:lastRow="0" w:firstColumn="1" w:lastColumn="0" w:oddVBand="0" w:evenVBand="0" w:oddHBand="0" w:evenHBand="0" w:firstRowFirstColumn="0" w:firstRowLastColumn="0" w:lastRowFirstColumn="0" w:lastRowLastColumn="0"/>
-            <w:tcW w:w="2254" w:type="dxa"/>
+            <w:tcW w:w="1129" w:type="dxa"/>
           </w:tcPr>
           <w:p>
             <w:r>
@@ -239,7 +239,7 @@
         </w:tc>
         <w:tc>
           <w:tcPr>
-            <w:tcW w:w="2254" w:type="dxa"/>
+            <w:tcW w:w="2410" w:type="dxa"/>
           </w:tcPr>
           <w:p>
             <w:pPr>
@@ -252,7 +252,7 @@
         </w:tc>
         <w:tc>
           <w:tcPr>
-            <w:tcW w:w="2254" w:type="dxa"/>
+            <w:tcW w:w="2693" w:type="dxa"/>
           </w:tcPr>
           <w:p>
             <w:pPr>
@@ -265,7 +265,7 @@
         </w:tc>
         <w:tc>
           <w:tcPr>
-            <w:tcW w:w="2254" w:type="dxa"/>
+            <w:tcW w:w="2784" w:type="dxa"/>
           </w:tcPr>
           <w:p>
             <w:pPr>
@@ -281,7 +281,7 @@
         <w:tc>
           <w:tcPr>
             <w:cnfStyle w:val="001000000000" w:firstRow="0" w:lastRow="0" w:firstColumn="1" w:lastColumn="0" w:oddVBand="0" w:evenVBand="0" w:oddHBand="0" w:evenHBand="0" w:firstRowFirstColumn="0" w:firstRowLastColumn="0" w:lastRowFirstColumn="0" w:lastRowLastColumn="0"/>
-            <w:tcW w:w="2254" w:type="dxa"/>
+            <w:tcW w:w="1129" w:type="dxa"/>
           </w:tcPr>
           <w:p>
             <w:r>
@@ -291,7 +291,7 @@
         </w:tc>
         <w:tc>
           <w:tcPr>
-            <w:tcW w:w="2254" w:type="dxa"/>
+            <w:tcW w:w="2410" w:type="dxa"/>
           </w:tcPr>
           <w:p>
             <w:pPr>
@@ -304,7 +304,7 @@
         </w:tc>
         <w:tc>
           <w:tcPr>
-            <w:tcW w:w="2254" w:type="dxa"/>
+            <w:tcW w:w="2693" w:type="dxa"/>
           </w:tcPr>
           <w:p>
             <w:pPr>
@@ -317,7 +317,7 @@
         </w:tc>
         <w:tc>
           <w:tcPr>
-            <w:tcW w:w="2254" w:type="dxa"/>
+            <w:tcW w:w="2784" w:type="dxa"/>
           </w:tcPr>
           <w:p>
             <w:pPr>
@@ -333,7 +333,7 @@
         <w:tc>
           <w:tcPr>
             <w:cnfStyle w:val="001000000000" w:firstRow="0" w:lastRow="0" w:firstColumn="1" w:lastColumn="0" w:oddVBand="0" w:evenVBand="0" w:oddHBand="0" w:evenHBand="0" w:firstRowFirstColumn="0" w:firstRowLastColumn="0" w:lastRowFirstColumn="0" w:lastRowLastColumn="0"/>
-            <w:tcW w:w="2254" w:type="dxa"/>
+            <w:tcW w:w="1129" w:type="dxa"/>
           </w:tcPr>
           <w:p>
             <w:r>
@@ -343,7 +343,7 @@
         </w:tc>
         <w:tc>
           <w:tcPr>
-            <w:tcW w:w="2254" w:type="dxa"/>
+            <w:tcW w:w="2410" w:type="dxa"/>
           </w:tcPr>
           <w:p>
             <w:pPr>
@@ -356,7 +356,7 @@
         </w:tc>
         <w:tc>
           <w:tcPr>
-            <w:tcW w:w="2254" w:type="dxa"/>
+            <w:tcW w:w="2693" w:type="dxa"/>
           </w:tcPr>
           <w:p>
             <w:pPr>
@@ -369,7 +369,7 @@
         </w:tc>
         <w:tc>
           <w:tcPr>
-            <w:tcW w:w="2254" w:type="dxa"/>
+            <w:tcW w:w="2784" w:type="dxa"/>
           </w:tcPr>
           <w:p>
             <w:pPr>
@@ -385,7 +385,7 @@
         <w:tc>
           <w:tcPr>
             <w:cnfStyle w:val="001000000000" w:firstRow="0" w:lastRow="0" w:firstColumn="1" w:lastColumn="0" w:oddVBand="0" w:evenVBand="0" w:oddHBand="0" w:evenHBand="0" w:firstRowFirstColumn="0" w:firstRowLastColumn="0" w:lastRowFirstColumn="0" w:lastRowLastColumn="0"/>
-            <w:tcW w:w="2254" w:type="dxa"/>
+            <w:tcW w:w="1129" w:type="dxa"/>
           </w:tcPr>
           <w:p>
             <w:r>
@@ -395,7 +395,7 @@
         </w:tc>
         <w:tc>
           <w:tcPr>
-            <w:tcW w:w="2254" w:type="dxa"/>
+            <w:tcW w:w="2410" w:type="dxa"/>
           </w:tcPr>
           <w:p>
             <w:pPr>
@@ -408,7 +408,7 @@
         </w:tc>
         <w:tc>
           <w:tcPr>
-            <w:tcW w:w="2254" w:type="dxa"/>
+            <w:tcW w:w="2693" w:type="dxa"/>
           </w:tcPr>
           <w:p>
             <w:pPr>
@@ -421,7 +421,7 @@
         </w:tc>
         <w:tc>
           <w:tcPr>
-            <w:tcW w:w="2254" w:type="dxa"/>
+            <w:tcW w:w="2784" w:type="dxa"/>
           </w:tcPr>
           <w:p>
             <w:pPr>
@@ -437,7 +437,7 @@
         <w:tc>
           <w:tcPr>
             <w:cnfStyle w:val="001000000000" w:firstRow="0" w:lastRow="0" w:firstColumn="1" w:lastColumn="0" w:oddVBand="0" w:evenVBand="0" w:oddHBand="0" w:evenHBand="0" w:firstRowFirstColumn="0" w:firstRowLastColumn="0" w:lastRowFirstColumn="0" w:lastRowLastColumn="0"/>
-            <w:tcW w:w="2254" w:type="dxa"/>
+            <w:tcW w:w="1129" w:type="dxa"/>
           </w:tcPr>
           <w:p>
             <w:r>
@@ -447,7 +447,7 @@
         </w:tc>
         <w:tc>
           <w:tcPr>
-            <w:tcW w:w="2254" w:type="dxa"/>
+            <w:tcW w:w="2410" w:type="dxa"/>
           </w:tcPr>
           <w:p>
             <w:pPr>
@@ -460,7 +460,7 @@
         </w:tc>
         <w:tc>
           <w:tcPr>
-            <w:tcW w:w="2254" w:type="dxa"/>
+            <w:tcW w:w="2693" w:type="dxa"/>
           </w:tcPr>
           <w:p>
             <w:pPr>
@@ -473,7 +473,7 @@
         </w:tc>
         <w:tc>
           <w:tcPr>
-            <w:tcW w:w="2254" w:type="dxa"/>
+            <w:tcW w:w="2784" w:type="dxa"/>
           </w:tcPr>
           <w:p>
             <w:pPr>

</xml_diff>